<commit_message>
Added comments and created a function to print out stuff to make code cleaner.
</commit_message>
<xml_diff>
--- a/documentation/Maintenance Cost Estimation.docx
+++ b/documentation/Maintenance Cost Estimation.docx
@@ -35,33 +35,23 @@
           <w:szCs w:val="24"/>
         </w:rPr>
         <w:tab/>
-        <w:t xml:space="preserve">For Project 3&amp;4, Team 11 decided on creating a simple version of a restaurant deciding application that allowed the user to decide on which restaurant to choose in Lawrence. The code </w:t>
-      </w:r>
-      <w:proofErr w:type="gramStart"/>
-      <w:r>
-        <w:rPr>
-          <w:rFonts w:ascii="Times New Roman" w:hAnsi="Times New Roman" w:cs="Times New Roman"/>
-          <w:sz w:val="24"/>
-          <w:szCs w:val="24"/>
-        </w:rPr>
-        <w:t>in itself is</w:t>
-      </w:r>
-      <w:proofErr w:type="gramEnd"/>
-      <w:r>
-        <w:rPr>
-          <w:rFonts w:ascii="Times New Roman" w:hAnsi="Times New Roman" w:cs="Times New Roman"/>
-          <w:sz w:val="24"/>
-          <w:szCs w:val="24"/>
-        </w:rPr>
-        <w:t xml:space="preserve"> simple, it prompts the user on how they would like to choose their restaurant, either through price, rating, cuisine, or randomly. Depending on the choice made, the software manipulates a single data structure to figure out which choice or choices are best. The data structure is a simple vector made up of a Restaurant class, which stores the Restaurant’s name, price, cuisine type, public rating, or personal rating. The most difficult part of the project </w:t>
-      </w:r>
-      <w:r>
-        <w:rPr>
-          <w:rFonts w:ascii="Times New Roman" w:hAnsi="Times New Roman" w:cs="Times New Roman"/>
-          <w:sz w:val="24"/>
-          <w:szCs w:val="24"/>
-        </w:rPr>
-        <w:t xml:space="preserve">was the creation of the Graphical User Interface (GUI) as well as the web scraping component. </w:t>
+        <w:t xml:space="preserve">For Project 3&amp;4, Team 11 decided on creating a simple version of a restaurant deciding application that allowed the user to decide on which restaurant to choose in Lawrence. The code in itself is simple, it prompts the user on how they would like to choose their restaurant, either through price, rating, cuisine, or randomly. Depending on the choice made, the software manipulates a single data structure to figure out which choice or choices are best. The data structure is a simple vector made up of a Restaurant class, which stores the Restaurant’s name, price, cuisine type, public rating, or personal rating. The most difficult part of the project </w:t>
+      </w:r>
+      <w:r>
+        <w:rPr>
+          <w:rFonts w:ascii="Times New Roman" w:hAnsi="Times New Roman" w:cs="Times New Roman"/>
+          <w:sz w:val="24"/>
+          <w:szCs w:val="24"/>
+        </w:rPr>
+        <w:t xml:space="preserve">was the creation of the Graphical User Interface (GUI) </w:t>
+      </w:r>
+      <w:r>
+        <w:rPr>
+          <w:rFonts w:ascii="Times New Roman" w:hAnsi="Times New Roman" w:cs="Times New Roman"/>
+          <w:sz w:val="24"/>
+          <w:szCs w:val="24"/>
+        </w:rPr>
+        <w:t>where QT Creator was used.</w:t>
       </w:r>
     </w:p>
     <w:p>
@@ -79,25 +69,7 @@
           <w:szCs w:val="24"/>
         </w:rPr>
         <w:tab/>
-        <w:t xml:space="preserve">Due to the simplicity and short amount of time that this project was created, the maintenance required is most likely very little or close to none. Starting with a </w:t>
-      </w:r>
-      <w:proofErr w:type="gramStart"/>
-      <w:r>
-        <w:rPr>
-          <w:rFonts w:ascii="Times New Roman" w:hAnsi="Times New Roman" w:cs="Times New Roman"/>
-          <w:sz w:val="24"/>
-          <w:szCs w:val="24"/>
-        </w:rPr>
-        <w:t>cloud based</w:t>
-      </w:r>
-      <w:proofErr w:type="gramEnd"/>
-      <w:r>
-        <w:rPr>
-          <w:rFonts w:ascii="Times New Roman" w:hAnsi="Times New Roman" w:cs="Times New Roman"/>
-          <w:sz w:val="24"/>
-          <w:szCs w:val="24"/>
-        </w:rPr>
-        <w:t xml:space="preserve"> server</w:t>
+        <w:t>Due to the simplicity and short amount of time that this project was created, the maintenance required is most likely very little or close to none. Starting with a cloud based server</w:t>
       </w:r>
       <w:r>
         <w:rPr>
@@ -113,25 +85,7 @@
           <w:sz w:val="24"/>
           <w:szCs w:val="24"/>
         </w:rPr>
-        <w:t xml:space="preserve">, most companies pay $40 per month for adequate resources. However, this project is small and won’t require much resources. A </w:t>
-      </w:r>
-      <w:proofErr w:type="gramStart"/>
-      <w:r>
-        <w:rPr>
-          <w:rFonts w:ascii="Times New Roman" w:hAnsi="Times New Roman" w:cs="Times New Roman"/>
-          <w:sz w:val="24"/>
-          <w:szCs w:val="24"/>
-        </w:rPr>
-        <w:t>cloud based</w:t>
-      </w:r>
-      <w:proofErr w:type="gramEnd"/>
-      <w:r>
-        <w:rPr>
-          <w:rFonts w:ascii="Times New Roman" w:hAnsi="Times New Roman" w:cs="Times New Roman"/>
-          <w:sz w:val="24"/>
-          <w:szCs w:val="24"/>
-        </w:rPr>
-        <w:t xml:space="preserve"> server can be set up starting at </w:t>
+        <w:t xml:space="preserve">, most companies pay $40 per month for adequate resources. However, this project is small and won’t require much resources. A cloud based server can be set up starting at </w:t>
       </w:r>
       <w:r>
         <w:rPr>
@@ -211,7 +165,23 @@
           <w:sz w:val="24"/>
           <w:szCs w:val="24"/>
         </w:rPr>
-        <w:t xml:space="preserve">he web scraping component of this </w:t>
+        <w:t xml:space="preserve">he </w:t>
+      </w:r>
+      <w:r>
+        <w:rPr>
+          <w:rFonts w:ascii="Times New Roman" w:hAnsi="Times New Roman" w:cs="Times New Roman"/>
+          <w:sz w:val="24"/>
+          <w:szCs w:val="24"/>
+        </w:rPr>
+        <w:t>restaurants that this</w:t>
+      </w:r>
+      <w:r>
+        <w:rPr>
+          <w:rFonts w:ascii="Times New Roman" w:hAnsi="Times New Roman" w:cs="Times New Roman"/>
+          <w:sz w:val="24"/>
+          <w:szCs w:val="24"/>
+        </w:rPr>
+        <w:t xml:space="preserve"> </w:t>
       </w:r>
       <w:r>
         <w:rPr>
@@ -227,7 +197,23 @@
           <w:sz w:val="24"/>
           <w:szCs w:val="24"/>
         </w:rPr>
-        <w:t xml:space="preserve"> on a website that is bound to be updated and evolve in a year. </w:t>
+        <w:t xml:space="preserve"> on </w:t>
+      </w:r>
+      <w:r>
+        <w:rPr>
+          <w:rFonts w:ascii="Times New Roman" w:hAnsi="Times New Roman" w:cs="Times New Roman"/>
+          <w:sz w:val="24"/>
+          <w:szCs w:val="24"/>
+        </w:rPr>
+        <w:t xml:space="preserve">is </w:t>
+      </w:r>
+      <w:r>
+        <w:rPr>
+          <w:rFonts w:ascii="Times New Roman" w:hAnsi="Times New Roman" w:cs="Times New Roman"/>
+          <w:sz w:val="24"/>
+          <w:szCs w:val="24"/>
+        </w:rPr>
+        <w:t xml:space="preserve">a website that is bound to be updated and evolve in a year. </w:t>
       </w:r>
       <w:r>
         <w:rPr>
@@ -269,16 +255,14 @@
         </w:rPr>
         <w:t xml:space="preserve">on website changes drastically </w:t>
       </w:r>
-      <w:proofErr w:type="gramStart"/>
-      <w:r>
-        <w:rPr>
-          <w:rFonts w:ascii="Times New Roman" w:hAnsi="Times New Roman" w:cs="Times New Roman"/>
-          <w:sz w:val="24"/>
-          <w:szCs w:val="24"/>
-        </w:rPr>
-        <w:t>is</w:t>
-      </w:r>
-      <w:proofErr w:type="gramEnd"/>
+      <w:r>
+        <w:rPr>
+          <w:rFonts w:ascii="Times New Roman" w:hAnsi="Times New Roman" w:cs="Times New Roman"/>
+          <w:sz w:val="24"/>
+          <w:szCs w:val="24"/>
+        </w:rPr>
+        <w:t>are</w:t>
+      </w:r>
       <w:r>
         <w:rPr>
           <w:rFonts w:ascii="Times New Roman" w:hAnsi="Times New Roman" w:cs="Times New Roman"/>
@@ -301,25 +285,7 @@
           <w:sz w:val="24"/>
           <w:szCs w:val="24"/>
         </w:rPr>
-        <w:t xml:space="preserve">The website is not the only relied on component of this project, but also the Qt library. As a new version of the library may or does come out, it is also necessary to append or refactor how the code works </w:t>
-      </w:r>
-      <w:proofErr w:type="gramStart"/>
-      <w:r>
-        <w:rPr>
-          <w:rFonts w:ascii="Times New Roman" w:hAnsi="Times New Roman" w:cs="Times New Roman"/>
-          <w:sz w:val="24"/>
-          <w:szCs w:val="24"/>
-        </w:rPr>
-        <w:t>in order to</w:t>
-      </w:r>
-      <w:proofErr w:type="gramEnd"/>
-      <w:r>
-        <w:rPr>
-          <w:rFonts w:ascii="Times New Roman" w:hAnsi="Times New Roman" w:cs="Times New Roman"/>
-          <w:sz w:val="24"/>
-          <w:szCs w:val="24"/>
-        </w:rPr>
-        <w:t xml:space="preserve"> keep up with the changes and continue to keep working properly. It would also be a good idea to have someone fix bugs found throughout the use of the product as customers use the application and encounter problems that were not seen before. For this, </w:t>
+        <w:t xml:space="preserve">The website is not the only relied on component of this project, but also the Qt library. As a new version of the library may or does come out, it is also necessary to append or refactor how the code works in order to keep up with the changes and continue to keep working properly. It would also be a good idea to have someone fix bugs found throughout the use of the product as customers use the application and encounter problems that were not seen before. For this, </w:t>
       </w:r>
       <w:r>
         <w:rPr>
@@ -351,39 +317,7 @@
           <w:sz w:val="24"/>
           <w:szCs w:val="24"/>
         </w:rPr>
-        <w:t xml:space="preserve">The </w:t>
-      </w:r>
-      <w:r>
-        <w:rPr>
-          <w:rFonts w:ascii="Times New Roman" w:hAnsi="Times New Roman" w:cs="Times New Roman"/>
-          <w:sz w:val="24"/>
-          <w:szCs w:val="24"/>
-        </w:rPr>
-        <w:t xml:space="preserve">total </w:t>
-      </w:r>
-      <w:r>
-        <w:rPr>
-          <w:rFonts w:ascii="Times New Roman" w:hAnsi="Times New Roman" w:cs="Times New Roman"/>
-          <w:sz w:val="24"/>
-          <w:szCs w:val="24"/>
-        </w:rPr>
-        <w:t xml:space="preserve">maintenance </w:t>
-      </w:r>
-      <w:r>
-        <w:rPr>
-          <w:rFonts w:ascii="Times New Roman" w:hAnsi="Times New Roman" w:cs="Times New Roman"/>
-          <w:sz w:val="24"/>
-          <w:szCs w:val="24"/>
-        </w:rPr>
-        <w:t>for this project</w:t>
-      </w:r>
-      <w:r>
-        <w:rPr>
-          <w:rFonts w:ascii="Times New Roman" w:hAnsi="Times New Roman" w:cs="Times New Roman"/>
-          <w:sz w:val="24"/>
-          <w:szCs w:val="24"/>
-        </w:rPr>
-        <w:t xml:space="preserve"> is now at $</w:t>
+        <w:t>The total maintenance for this project is now at $</w:t>
       </w:r>
       <w:r>
         <w:rPr>

</xml_diff>

<commit_message>
Fixed some Maintenance Plan.
</commit_message>
<xml_diff>
--- a/documentation/Maintenance Cost Estimation.docx
+++ b/documentation/Maintenance Cost Estimation.docx
@@ -35,7 +35,25 @@
           <w:szCs w:val="24"/>
         </w:rPr>
         <w:tab/>
-        <w:t xml:space="preserve">For Project 3&amp;4, Team 11 decided on creating a simple version of a restaurant deciding application that allowed the user to decide on which restaurant to choose in Lawrence. The code in itself is simple, it prompts the user on how they would like to choose their restaurant, either through price, rating, cuisine, or randomly. Depending on the choice made, the software manipulates a single data structure to figure out which choice or choices are best. The data structure is a simple vector made up of a Restaurant class, which stores the Restaurant’s name, price, cuisine type, public rating, or personal rating. The most difficult part of the project </w:t>
+        <w:t xml:space="preserve">For Project 3&amp;4, Team 11 decided on creating a simple version of a restaurant deciding application that allowed the user to decide on which restaurant to choose in Lawrence. The code </w:t>
+      </w:r>
+      <w:proofErr w:type="gramStart"/>
+      <w:r>
+        <w:rPr>
+          <w:rFonts w:ascii="Times New Roman" w:hAnsi="Times New Roman" w:cs="Times New Roman"/>
+          <w:sz w:val="24"/>
+          <w:szCs w:val="24"/>
+        </w:rPr>
+        <w:t>in itself is</w:t>
+      </w:r>
+      <w:proofErr w:type="gramEnd"/>
+      <w:r>
+        <w:rPr>
+          <w:rFonts w:ascii="Times New Roman" w:hAnsi="Times New Roman" w:cs="Times New Roman"/>
+          <w:sz w:val="24"/>
+          <w:szCs w:val="24"/>
+        </w:rPr>
+        <w:t xml:space="preserve"> simple, it prompts the user on how they would like to choose their restaurant, either through price, rating, cuisine, or randomly. Depending on the choice made, the software manipulates a single data structure to figure out which choice or choices are best. The data structure is a simple vector made up of a Restaurant class, which stores the Restaurant’s name, price, cuisine type, public rating, or personal rating. The most difficult part of the project </w:t>
       </w:r>
       <w:r>
         <w:rPr>
@@ -69,7 +87,25 @@
           <w:szCs w:val="24"/>
         </w:rPr>
         <w:tab/>
-        <w:t>Due to the simplicity and short amount of time that this project was created, the maintenance required is most likely very little or close to none. Starting with a cloud based server</w:t>
+        <w:t xml:space="preserve">Due to the simplicity and short amount of time that this project was created, the maintenance required is most likely very little or close to none. Starting with a </w:t>
+      </w:r>
+      <w:proofErr w:type="gramStart"/>
+      <w:r>
+        <w:rPr>
+          <w:rFonts w:ascii="Times New Roman" w:hAnsi="Times New Roman" w:cs="Times New Roman"/>
+          <w:sz w:val="24"/>
+          <w:szCs w:val="24"/>
+        </w:rPr>
+        <w:t>cloud based</w:t>
+      </w:r>
+      <w:proofErr w:type="gramEnd"/>
+      <w:r>
+        <w:rPr>
+          <w:rFonts w:ascii="Times New Roman" w:hAnsi="Times New Roman" w:cs="Times New Roman"/>
+          <w:sz w:val="24"/>
+          <w:szCs w:val="24"/>
+        </w:rPr>
+        <w:t xml:space="preserve"> server</w:t>
       </w:r>
       <w:r>
         <w:rPr>
@@ -85,7 +121,25 @@
           <w:sz w:val="24"/>
           <w:szCs w:val="24"/>
         </w:rPr>
-        <w:t xml:space="preserve">, most companies pay $40 per month for adequate resources. However, this project is small and won’t require much resources. A cloud based server can be set up starting at </w:t>
+        <w:t xml:space="preserve">, most companies pay $40 per month for adequate resources. However, this project is small and won’t require much resources. A </w:t>
+      </w:r>
+      <w:proofErr w:type="gramStart"/>
+      <w:r>
+        <w:rPr>
+          <w:rFonts w:ascii="Times New Roman" w:hAnsi="Times New Roman" w:cs="Times New Roman"/>
+          <w:sz w:val="24"/>
+          <w:szCs w:val="24"/>
+        </w:rPr>
+        <w:t>cloud based</w:t>
+      </w:r>
+      <w:proofErr w:type="gramEnd"/>
+      <w:r>
+        <w:rPr>
+          <w:rFonts w:ascii="Times New Roman" w:hAnsi="Times New Roman" w:cs="Times New Roman"/>
+          <w:sz w:val="24"/>
+          <w:szCs w:val="24"/>
+        </w:rPr>
+        <w:t xml:space="preserve"> server can be set up starting at </w:t>
       </w:r>
       <w:r>
         <w:rPr>
@@ -157,6 +211,31 @@
           <w:sz w:val="24"/>
           <w:szCs w:val="24"/>
         </w:rPr>
+        <w:t xml:space="preserve">Also, QT Creator </w:t>
+      </w:r>
+      <w:r>
+        <w:rPr>
+          <w:rFonts w:ascii="Times New Roman" w:hAnsi="Times New Roman" w:cs="Times New Roman"/>
+          <w:sz w:val="24"/>
+          <w:szCs w:val="24"/>
+        </w:rPr>
+        <w:t>costs $233/month to have access to its full extent.</w:t>
+      </w:r>
+      <w:r>
+        <w:rPr>
+          <w:rFonts w:ascii="Times New Roman" w:hAnsi="Times New Roman" w:cs="Times New Roman"/>
+          <w:sz w:val="24"/>
+          <w:szCs w:val="24"/>
+        </w:rPr>
+        <w:t xml:space="preserve"> </w:t>
+      </w:r>
+      <w:proofErr w:type="gramStart"/>
+      <w:r>
+        <w:rPr>
+          <w:rFonts w:ascii="Times New Roman" w:hAnsi="Times New Roman" w:cs="Times New Roman"/>
+          <w:sz w:val="24"/>
+          <w:szCs w:val="24"/>
+        </w:rPr>
         <w:t>T</w:t>
       </w:r>
       <w:r>
@@ -165,7 +244,16 @@
           <w:sz w:val="24"/>
           <w:szCs w:val="24"/>
         </w:rPr>
-        <w:t xml:space="preserve">he </w:t>
+        <w:t>he</w:t>
+      </w:r>
+      <w:proofErr w:type="gramEnd"/>
+      <w:r>
+        <w:rPr>
+          <w:rFonts w:ascii="Times New Roman" w:hAnsi="Times New Roman" w:cs="Times New Roman"/>
+          <w:sz w:val="24"/>
+          <w:szCs w:val="24"/>
+        </w:rPr>
+        <w:t xml:space="preserve"> </w:t>
       </w:r>
       <w:r>
         <w:rPr>
@@ -285,7 +373,25 @@
           <w:sz w:val="24"/>
           <w:szCs w:val="24"/>
         </w:rPr>
-        <w:t xml:space="preserve">The website is not the only relied on component of this project, but also the Qt library. As a new version of the library may or does come out, it is also necessary to append or refactor how the code works in order to keep up with the changes and continue to keep working properly. It would also be a good idea to have someone fix bugs found throughout the use of the product as customers use the application and encounter problems that were not seen before. For this, </w:t>
+        <w:t xml:space="preserve">The website is not the only relied on component of this project, but also the Qt library. As a new version of the library may or does come out, it is also necessary to append or refactor how the code works </w:t>
+      </w:r>
+      <w:proofErr w:type="gramStart"/>
+      <w:r>
+        <w:rPr>
+          <w:rFonts w:ascii="Times New Roman" w:hAnsi="Times New Roman" w:cs="Times New Roman"/>
+          <w:sz w:val="24"/>
+          <w:szCs w:val="24"/>
+        </w:rPr>
+        <w:t>in order to</w:t>
+      </w:r>
+      <w:proofErr w:type="gramEnd"/>
+      <w:r>
+        <w:rPr>
+          <w:rFonts w:ascii="Times New Roman" w:hAnsi="Times New Roman" w:cs="Times New Roman"/>
+          <w:sz w:val="24"/>
+          <w:szCs w:val="24"/>
+        </w:rPr>
+        <w:t xml:space="preserve"> keep up with the changes and continue to keep working properly. It would also be a good idea to have someone fix bugs found throughout the use of the product as customers use the application and encounter problems that were not seen before. For this, </w:t>
       </w:r>
       <w:r>
         <w:rPr>
@@ -325,7 +431,7 @@
           <w:sz w:val="24"/>
           <w:szCs w:val="24"/>
         </w:rPr>
-        <w:t>5140</w:t>
+        <w:t>7936</w:t>
       </w:r>
       <w:r>
         <w:rPr>
@@ -341,7 +447,15 @@
           <w:sz w:val="24"/>
           <w:szCs w:val="24"/>
         </w:rPr>
-        <w:t xml:space="preserve">5980 </w:t>
+        <w:t>8776</w:t>
+      </w:r>
+      <w:r>
+        <w:rPr>
+          <w:rFonts w:ascii="Times New Roman" w:hAnsi="Times New Roman" w:cs="Times New Roman"/>
+          <w:sz w:val="24"/>
+          <w:szCs w:val="24"/>
+        </w:rPr>
+        <w:t xml:space="preserve"> </w:t>
       </w:r>
       <w:r>
         <w:rPr>

</xml_diff>